<commit_message>
Añadidos los fallos asumidos
</commit_message>
<xml_diff>
--- a/PaperDreams.docx
+++ b/PaperDreams.docx
@@ -5,7 +5,9 @@
     <w:sdt>
       <w:sdtPr>
         <w:rPr>
+          <w:rFonts w:eastAsiaTheme="minorHAnsi"/>
           <w:color w:val="5B9BD5" w:themeColor="accent1"/>
+          <w:lang w:eastAsia="en-US"/>
         </w:rPr>
         <w:id w:val="-42133971"/>
         <w:docPartObj>
@@ -15,9 +17,7 @@
       </w:sdtPr>
       <w:sdtEndPr>
         <w:rPr>
-          <w:rFonts w:eastAsiaTheme="minorHAnsi"/>
           <w:color w:val="auto"/>
-          <w:lang w:eastAsia="en-US"/>
         </w:rPr>
       </w:sdtEndPr>
       <w:sdtContent>
@@ -160,6 +160,7 @@
             <w:dataBinding w:prefixMappings="xmlns:ns0='http://purl.org/dc/elements/1.1/' xmlns:ns1='http://schemas.openxmlformats.org/package/2006/metadata/core-properties' " w:xpath="/ns1:coreProperties[1]/ns0:subject[1]" w:storeItemID="{6C3C8BC8-F283-45AE-878A-BAB7291924A1}"/>
             <w:text/>
           </w:sdtPr>
+          <w:sdtEndPr/>
           <w:sdtContent>
             <w:p>
               <w:pPr>
@@ -251,6 +252,7 @@
             <w:rPr>
               <w:noProof/>
               <w:color w:val="5B9BD5" w:themeColor="accent1"/>
+              <w:lang w:eastAsia="es-ES"/>
             </w:rPr>
             <mc:AlternateContent>
               <mc:Choice Requires="wps">
@@ -321,6 +323,7 @@
                                     <w:calendar w:val="gregorian"/>
                                   </w:date>
                                 </w:sdtPr>
+                                <w:sdtEndPr/>
                                 <w:sdtContent>
                                   <w:p>
                                     <w:pPr>
@@ -366,6 +369,7 @@
                                     <w:dataBinding w:prefixMappings="xmlns:ns0='http://schemas.openxmlformats.org/officeDocument/2006/extended-properties' " w:xpath="/ns0:Properties[1]/ns0:Company[1]" w:storeItemID="{6668398D-A668-4E3E-A5EB-62B293D839F1}"/>
                                     <w:text/>
                                   </w:sdtPr>
+                                  <w:sdtEndPr/>
                                   <w:sdtContent>
                                     <w:r>
                                       <w:rPr>
@@ -403,6 +407,7 @@
                                     <w:dataBinding w:prefixMappings="xmlns:ns0='http://schemas.microsoft.com/office/2006/coverPageProps' " w:xpath="/ns0:CoverPageProperties[1]/ns0:CompanyAddress[1]" w:storeItemID="{55AF091B-3C7A-41E3-B477-F2FDAA23CFDA}"/>
                                     <w:text/>
                                   </w:sdtPr>
+                                  <w:sdtEndPr/>
                                   <w:sdtContent>
                                     <w:r>
                                       <w:rPr>
@@ -1591,40 +1596,92 @@
           <w:tab w:val="right" w:leader="dot" w:pos="8494"/>
         </w:tabs>
         <w:rPr>
-          <w:bCs/>
-          <w:iCs/>
-          <w:noProof/>
-        </w:rPr>
-      </w:pPr>
-      <w:r>
-        <w:rPr>
-          <w:noProof/>
-        </w:rPr>
-        <w:t xml:space="preserve">4.2 </w:t>
-      </w:r>
-      <w:r>
-        <w:rPr>
-          <w:noProof/>
-        </w:rPr>
-        <w:t>XAMPP</w:t>
-      </w:r>
-      <w:r>
-        <w:rPr>
-          <w:noProof/>
-        </w:rPr>
-        <w:tab/>
-      </w:r>
-      <w:r>
-        <w:rPr>
           <w:b/>
           <w:bCs/>
           <w:i/>
           <w:iCs/>
           <w:noProof/>
         </w:rPr>
+      </w:pPr>
+      <w:r>
+        <w:rPr>
+          <w:noProof/>
+        </w:rPr>
+        <w:t xml:space="preserve">4.2 </w:t>
+      </w:r>
+      <w:r>
+        <w:rPr>
+          <w:noProof/>
+        </w:rPr>
+        <w:t>XAMPP</w:t>
+      </w:r>
+      <w:r>
+        <w:rPr>
+          <w:noProof/>
+        </w:rPr>
+        <w:tab/>
+      </w:r>
+      <w:r>
+        <w:rPr>
+          <w:b/>
+          <w:bCs/>
+          <w:i/>
+          <w:iCs/>
+          <w:noProof/>
+        </w:rPr>
         <w:t>16</w:t>
       </w:r>
     </w:p>
+    <w:p>
+      <w:pPr>
+        <w:pStyle w:val="ndice1"/>
+        <w:tabs>
+          <w:tab w:val="right" w:leader="dot" w:pos="8494"/>
+        </w:tabs>
+        <w:rPr>
+          <w:bCs/>
+          <w:iCs/>
+          <w:noProof/>
+        </w:rPr>
+      </w:pPr>
+      <w:r>
+        <w:rPr>
+          <w:noProof/>
+        </w:rPr>
+        <w:t>5</w:t>
+      </w:r>
+      <w:r>
+        <w:rPr>
+          <w:noProof/>
+        </w:rPr>
+        <w:t xml:space="preserve">. </w:t>
+      </w:r>
+      <w:r>
+        <w:rPr>
+          <w:noProof/>
+        </w:rPr>
+        <w:t>Errores de validación y accesibilidad</w:t>
+      </w:r>
+      <w:r>
+        <w:rPr>
+          <w:noProof/>
+        </w:rPr>
+        <w:tab/>
+      </w:r>
+      <w:r>
+        <w:rPr>
+          <w:b/>
+          <w:bCs/>
+          <w:i/>
+          <w:iCs/>
+          <w:noProof/>
+        </w:rPr>
+        <w:t>16</w:t>
+      </w:r>
+      <w:bookmarkStart w:id="0" w:name="_GoBack"/>
+      <w:bookmarkEnd w:id="0"/>
+    </w:p>
+    <w:p/>
     <w:p>
       <w:pPr>
         <w:rPr>
@@ -1653,10 +1710,7 @@
     <w:p/>
     <w:p/>
     <w:p/>
-    <w:p>
-      <w:bookmarkStart w:id="0" w:name="_GoBack"/>
-      <w:bookmarkEnd w:id="0"/>
-    </w:p>
+    <w:p/>
     <w:p>
       <w:pPr>
         <w:pStyle w:val="Prrafodelista"/>
@@ -1673,7 +1727,6 @@
         <w:rPr>
           <w:sz w:val="32"/>
         </w:rPr>
-        <w:lastRenderedPageBreak/>
         <w:t xml:space="preserve">Introducción a </w:t>
       </w:r>
       <w:proofErr w:type="spellStart"/>
@@ -1694,13 +1747,8 @@
         <w:instrText xml:space="preserve"> XE "</w:instrText>
       </w:r>
       <w:r>
-        <w:instrText xml:space="preserve">Introducción a </w:instrText>
-      </w:r>
-      <w:proofErr w:type="spellStart"/>
-      <w:r>
-        <w:instrText>PaperDreams</w:instrText>
-      </w:r>
-      <w:proofErr w:type="spellEnd"/>
+        <w:instrText>Introducción a PaperDreams</w:instrText>
+      </w:r>
       <w:r>
         <w:instrText xml:space="preserve">" \b \i </w:instrText>
       </w:r>
@@ -1863,17 +1911,7 @@
         <w:instrText xml:space="preserve"> XE "</w:instrText>
       </w:r>
       <w:r>
-        <w:instrText xml:space="preserve">Exposición </w:instrText>
-      </w:r>
-      <w:proofErr w:type="spellStart"/>
-      <w:proofErr w:type="gramStart"/>
-      <w:r>
-        <w:instrText>detallada:Página</w:instrText>
-      </w:r>
-      <w:proofErr w:type="spellEnd"/>
-      <w:proofErr w:type="gramEnd"/>
-      <w:r>
-        <w:instrText xml:space="preserve"> Principal</w:instrText>
+        <w:instrText>Exposición detallada:Página Principal</w:instrText>
       </w:r>
       <w:r>
         <w:instrText xml:space="preserve">" \b \i </w:instrText>
@@ -1891,6 +1929,7 @@
           <w:noProof/>
           <w:lang w:eastAsia="es-ES"/>
         </w:rPr>
+        <w:lastRenderedPageBreak/>
         <w:drawing>
           <wp:inline distT="0" distB="0" distL="0" distR="0" wp14:anchorId="176531B1" wp14:editId="4A549231">
             <wp:extent cx="5400040" cy="3035935"/>
@@ -1938,7 +1977,6 @@
         <w:jc w:val="both"/>
       </w:pPr>
       <w:r>
-        <w:lastRenderedPageBreak/>
         <w:t>La página principal está dividida principalmente en 7 bloques. Dos de ellos son el pie de página y la cabecera que solo se explicarán en este apartado y no serán comentados en las siguientes vistas.</w:t>
       </w:r>
     </w:p>
@@ -2177,17 +2215,7 @@
         <w:instrText xml:space="preserve"> XE "</w:instrText>
       </w:r>
       <w:r>
-        <w:instrText xml:space="preserve">Exposición </w:instrText>
-      </w:r>
-      <w:proofErr w:type="spellStart"/>
-      <w:proofErr w:type="gramStart"/>
-      <w:r>
-        <w:instrText>detallada:Inicio</w:instrText>
-      </w:r>
-      <w:proofErr w:type="spellEnd"/>
-      <w:proofErr w:type="gramEnd"/>
-      <w:r>
-        <w:instrText xml:space="preserve"> de Sesión</w:instrText>
+        <w:instrText>Exposición detallada:Inicio de Sesión</w:instrText>
       </w:r>
       <w:r>
         <w:instrText xml:space="preserve">" \b \i </w:instrText>
@@ -2205,6 +2233,7 @@
           <w:noProof/>
           <w:lang w:eastAsia="es-ES"/>
         </w:rPr>
+        <w:lastRenderedPageBreak/>
         <w:drawing>
           <wp:inline distT="0" distB="0" distL="0" distR="0" wp14:anchorId="03ED8B9A" wp14:editId="6E8CAE61">
             <wp:extent cx="5400040" cy="3035935"/>
@@ -2276,11 +2305,7 @@
       </w:r>
       <w:proofErr w:type="gramEnd"/>
       <w:r>
-        <w:t xml:space="preserve">), una función de PHP que permite comparar una contraseña con el hash de otra contraseña almacenada en la base </w:t>
-      </w:r>
-      <w:r>
-        <w:lastRenderedPageBreak/>
-        <w:t xml:space="preserve">de datos. Al mismo tiempo, contiene un enlace al registro por si el usuario no dispusiera de una cuenta. Si se fallara en el log-in aparecería un </w:t>
+        <w:t xml:space="preserve">), una función de PHP que permite comparar una contraseña con el hash de otra contraseña almacenada en la base de datos. Al mismo tiempo, contiene un enlace al registro por si el usuario no dispusiera de una cuenta. Si se fallara en el log-in aparecería un </w:t>
       </w:r>
       <w:proofErr w:type="spellStart"/>
       <w:r>
@@ -2323,15 +2348,8 @@
         <w:instrText xml:space="preserve"> XE "</w:instrText>
       </w:r>
       <w:r>
-        <w:instrText xml:space="preserve">Exposición </w:instrText>
-      </w:r>
-      <w:proofErr w:type="spellStart"/>
-      <w:proofErr w:type="gramStart"/>
-      <w:r>
-        <w:instrText>detallada:Registro</w:instrText>
-      </w:r>
-      <w:proofErr w:type="spellEnd"/>
-      <w:proofErr w:type="gramEnd"/>
+        <w:instrText>Exposición detallada:Registro</w:instrText>
+      </w:r>
       <w:r>
         <w:instrText xml:space="preserve">" \b \i </w:instrText>
       </w:r>
@@ -2395,6 +2413,7 @@
         <w:jc w:val="both"/>
       </w:pPr>
       <w:r>
+        <w:lastRenderedPageBreak/>
         <w:t xml:space="preserve">El registro se compone de multitud de campos que son validados tanto en </w:t>
       </w:r>
       <w:proofErr w:type="spellStart"/>
@@ -2449,15 +2468,8 @@
         <w:instrText xml:space="preserve"> XE "</w:instrText>
       </w:r>
       <w:r>
-        <w:instrText xml:space="preserve">Exposición </w:instrText>
-      </w:r>
-      <w:proofErr w:type="spellStart"/>
-      <w:proofErr w:type="gramStart"/>
-      <w:r>
-        <w:instrText>detallada:Categorías</w:instrText>
-      </w:r>
-      <w:proofErr w:type="spellEnd"/>
-      <w:proofErr w:type="gramEnd"/>
+        <w:instrText>Exposición detallada:Categorías</w:instrText>
+      </w:r>
       <w:r>
         <w:instrText xml:space="preserve">" \b \i </w:instrText>
       </w:r>
@@ -2474,7 +2486,6 @@
           <w:noProof/>
           <w:lang w:eastAsia="es-ES"/>
         </w:rPr>
-        <w:lastRenderedPageBreak/>
         <w:drawing>
           <wp:inline distT="0" distB="0" distL="0" distR="0" wp14:anchorId="3E5D17BD" wp14:editId="7A6FEBC5">
             <wp:extent cx="5400040" cy="3035935"/>
@@ -2557,15 +2568,8 @@
         <w:instrText xml:space="preserve"> XE "</w:instrText>
       </w:r>
       <w:r>
-        <w:instrText xml:space="preserve">Exposición </w:instrText>
-      </w:r>
-      <w:proofErr w:type="spellStart"/>
-      <w:proofErr w:type="gramStart"/>
-      <w:r>
-        <w:instrText>detallada:Búsqueda</w:instrText>
-      </w:r>
-      <w:proofErr w:type="spellEnd"/>
-      <w:proofErr w:type="gramEnd"/>
+        <w:instrText>Exposición detallada:Búsqueda</w:instrText>
+      </w:r>
       <w:r>
         <w:instrText xml:space="preserve">" \b \i </w:instrText>
       </w:r>
@@ -2582,6 +2586,7 @@
           <w:noProof/>
           <w:lang w:eastAsia="es-ES"/>
         </w:rPr>
+        <w:lastRenderedPageBreak/>
         <w:drawing>
           <wp:inline distT="0" distB="0" distL="0" distR="0" wp14:anchorId="68E78C76" wp14:editId="4BACCA56">
             <wp:extent cx="5400040" cy="3035935"/>
@@ -2632,11 +2637,7 @@
       </w:r>
       <w:proofErr w:type="spellEnd"/>
       <w:r>
-        <w:t xml:space="preserve"> indica el número de resultados y cada uno de ellos </w:t>
-      </w:r>
-      <w:r>
-        <w:lastRenderedPageBreak/>
-        <w:t>aparece con la portada o imagen asociada, el autor y la valoración media. Como es lógico, dichos resultados enlazan con la visualización correspondiente.</w:t>
+        <w:t xml:space="preserve"> indica el número de resultados y cada uno de ellos aparece con la portada o imagen asociada, el autor y la valoración media. Como es lógico, dichos resultados enlazan con la visualización correspondiente.</w:t>
       </w:r>
     </w:p>
     <w:p>
@@ -2666,15 +2667,8 @@
         <w:instrText xml:space="preserve"> XE "</w:instrText>
       </w:r>
       <w:r>
-        <w:instrText xml:space="preserve">Exposición </w:instrText>
-      </w:r>
-      <w:proofErr w:type="spellStart"/>
-      <w:proofErr w:type="gramStart"/>
-      <w:r>
-        <w:instrText>detallada:Contacto</w:instrText>
-      </w:r>
-      <w:proofErr w:type="spellEnd"/>
-      <w:proofErr w:type="gramEnd"/>
+        <w:instrText>Exposición detallada:Contacto</w:instrText>
+      </w:r>
       <w:r>
         <w:instrText xml:space="preserve">" \b \i </w:instrText>
       </w:r>
@@ -2792,23 +2786,8 @@
         <w:instrText xml:space="preserve"> XE "</w:instrText>
       </w:r>
       <w:r>
-        <w:instrText xml:space="preserve">Exposición </w:instrText>
-      </w:r>
-      <w:proofErr w:type="spellStart"/>
-      <w:proofErr w:type="gramStart"/>
-      <w:r>
-        <w:instrText>detallada:About</w:instrText>
-      </w:r>
-      <w:proofErr w:type="spellEnd"/>
-      <w:proofErr w:type="gramEnd"/>
-      <w:r>
-        <w:instrText xml:space="preserve"> </w:instrText>
-      </w:r>
-      <w:proofErr w:type="spellStart"/>
-      <w:r>
-        <w:instrText>Us</w:instrText>
-      </w:r>
-      <w:proofErr w:type="spellEnd"/>
+        <w:instrText>Exposición detallada:About Us</w:instrText>
+      </w:r>
       <w:r>
         <w:instrText xml:space="preserve">" \b \i </w:instrText>
       </w:r>
@@ -2879,7 +2858,6 @@
       </w:pPr>
       <w:proofErr w:type="spellStart"/>
       <w:r>
-        <w:lastRenderedPageBreak/>
         <w:t>About</w:t>
       </w:r>
       <w:proofErr w:type="spellEnd"/>
@@ -2927,17 +2905,7 @@
         <w:instrText xml:space="preserve"> XE "</w:instrText>
       </w:r>
       <w:r>
-        <w:instrText xml:space="preserve">Exposición </w:instrText>
-      </w:r>
-      <w:proofErr w:type="spellStart"/>
-      <w:proofErr w:type="gramStart"/>
-      <w:r>
-        <w:instrText>detallada:Visualización</w:instrText>
-      </w:r>
-      <w:proofErr w:type="spellEnd"/>
-      <w:proofErr w:type="gramEnd"/>
-      <w:r>
-        <w:instrText xml:space="preserve"> de un Libro</w:instrText>
+        <w:instrText>Exposición detallada:Visualización de un Libro</w:instrText>
       </w:r>
       <w:r>
         <w:instrText xml:space="preserve">" \b \i </w:instrText>
@@ -3005,7 +2973,11 @@
         <w:jc w:val="both"/>
       </w:pPr>
       <w:r>
-        <w:t xml:space="preserve">En esta vista, el usuario podrá acceder a la vista general de un libro. La portada, el título y la sinopsis conforman el centro de la vista. Un enlace direcciona al usuario al perfil del autor de la obra y el botón de leer, que </w:t>
+        <w:t xml:space="preserve">En esta vista, el usuario podrá acceder a la vista general de un libro. La portada, el título y la sinopsis conforman el centro de la vista. Un enlace direcciona al usuario al perfil del autor de la </w:t>
+      </w:r>
+      <w:r>
+        <w:lastRenderedPageBreak/>
+        <w:t xml:space="preserve">obra y el botón de leer, que </w:t>
       </w:r>
       <w:proofErr w:type="gramStart"/>
       <w:r>
@@ -3041,7 +3013,6 @@
           <w:noProof/>
           <w:lang w:eastAsia="es-ES"/>
         </w:rPr>
-        <w:lastRenderedPageBreak/>
         <w:drawing>
           <wp:inline distT="0" distB="0" distL="0" distR="0" wp14:anchorId="24FABA61" wp14:editId="5231C250">
             <wp:extent cx="5400040" cy="3035935"/>
@@ -3132,17 +3103,7 @@
         <w:instrText xml:space="preserve"> XE "</w:instrText>
       </w:r>
       <w:r>
-        <w:instrText xml:space="preserve">Exposición </w:instrText>
-      </w:r>
-      <w:proofErr w:type="spellStart"/>
-      <w:proofErr w:type="gramStart"/>
-      <w:r>
-        <w:instrText>detallada:Visualización</w:instrText>
-      </w:r>
-      <w:proofErr w:type="spellEnd"/>
-      <w:proofErr w:type="gramEnd"/>
-      <w:r>
-        <w:instrText xml:space="preserve"> del Contenido</w:instrText>
+        <w:instrText>Exposición detallada:Visualización del Contenido</w:instrText>
       </w:r>
       <w:r>
         <w:instrText xml:space="preserve">" \b \i </w:instrText>
@@ -3166,6 +3127,7 @@
           <w:noProof/>
           <w:lang w:eastAsia="es-ES"/>
         </w:rPr>
+        <w:lastRenderedPageBreak/>
         <w:drawing>
           <wp:inline distT="0" distB="0" distL="0" distR="0" wp14:anchorId="1A89EA8A" wp14:editId="6BD7890A">
             <wp:extent cx="5400040" cy="3035935"/>
@@ -3208,7 +3170,6 @@
         <w:jc w:val="both"/>
       </w:pPr>
       <w:r>
-        <w:lastRenderedPageBreak/>
         <w:t>En esta vista el usuario puede leer un capítulo del libro. Asimismo, puede comentar en dicho capítulo de forma independiente a los demás capítulos. Es decir, dos capítulos no comparten sección de comentarios.</w:t>
       </w:r>
     </w:p>
@@ -3247,17 +3208,7 @@
         <w:instrText xml:space="preserve"> XE "</w:instrText>
       </w:r>
       <w:r>
-        <w:instrText xml:space="preserve">Exposición </w:instrText>
-      </w:r>
-      <w:proofErr w:type="spellStart"/>
-      <w:proofErr w:type="gramStart"/>
-      <w:r>
-        <w:instrText>detallada:Visualización</w:instrText>
-      </w:r>
-      <w:proofErr w:type="spellEnd"/>
-      <w:proofErr w:type="gramEnd"/>
-      <w:r>
-        <w:instrText xml:space="preserve"> de un Boceto</w:instrText>
+        <w:instrText>Exposición detallada:Visualización de un Boceto</w:instrText>
       </w:r>
       <w:r>
         <w:instrText xml:space="preserve">" \b \i </w:instrText>
@@ -3317,6 +3268,7 @@
         <w:jc w:val="both"/>
       </w:pPr>
       <w:r>
+        <w:lastRenderedPageBreak/>
         <w:t xml:space="preserve">Esta vista es prácticamente igual que la de </w:t>
       </w:r>
       <w:proofErr w:type="spellStart"/>
@@ -3376,17 +3328,7 @@
         <w:instrText xml:space="preserve"> XE "</w:instrText>
       </w:r>
       <w:r>
-        <w:instrText xml:space="preserve">Exposición </w:instrText>
-      </w:r>
-      <w:proofErr w:type="spellStart"/>
-      <w:proofErr w:type="gramStart"/>
-      <w:r>
-        <w:instrText>detallada:Mi</w:instrText>
-      </w:r>
-      <w:proofErr w:type="spellEnd"/>
-      <w:proofErr w:type="gramEnd"/>
-      <w:r>
-        <w:instrText xml:space="preserve"> Perfil</w:instrText>
+        <w:instrText>Exposición detallada:Mi Perfil</w:instrText>
       </w:r>
       <w:r>
         <w:instrText xml:space="preserve">" \b \i </w:instrText>
@@ -3404,7 +3346,6 @@
           <w:noProof/>
           <w:lang w:eastAsia="es-ES"/>
         </w:rPr>
-        <w:lastRenderedPageBreak/>
         <w:drawing>
           <wp:inline distT="0" distB="0" distL="0" distR="0" wp14:anchorId="6B1BC25E" wp14:editId="6BF9BE1E">
             <wp:extent cx="5400040" cy="3035935"/>
@@ -3485,17 +3426,7 @@
         <w:instrText xml:space="preserve"> XE "</w:instrText>
       </w:r>
       <w:r>
-        <w:instrText xml:space="preserve">Exposición </w:instrText>
-      </w:r>
-      <w:proofErr w:type="spellStart"/>
-      <w:proofErr w:type="gramStart"/>
-      <w:r>
-        <w:instrText>detallada:Mis</w:instrText>
-      </w:r>
-      <w:proofErr w:type="spellEnd"/>
-      <w:proofErr w:type="gramEnd"/>
-      <w:r>
-        <w:instrText xml:space="preserve"> Obras</w:instrText>
+        <w:instrText>Exposición detallada:Mis Obras</w:instrText>
       </w:r>
       <w:r>
         <w:instrText xml:space="preserve">" \b \i </w:instrText>
@@ -3513,6 +3444,7 @@
           <w:noProof/>
           <w:lang w:eastAsia="es-ES"/>
         </w:rPr>
+        <w:lastRenderedPageBreak/>
         <w:drawing>
           <wp:inline distT="0" distB="0" distL="0" distR="0" wp14:anchorId="02F7C561" wp14:editId="0D6C76D4">
             <wp:extent cx="5400040" cy="3035935"/>
@@ -3559,7 +3491,6 @@
           <w:noProof/>
           <w:lang w:eastAsia="es-ES"/>
         </w:rPr>
-        <w:lastRenderedPageBreak/>
         <w:drawing>
           <wp:inline distT="0" distB="0" distL="0" distR="0" wp14:anchorId="2715F391" wp14:editId="52D6A044">
             <wp:extent cx="5400040" cy="3035935"/>
@@ -3642,17 +3573,7 @@
         <w:instrText xml:space="preserve"> XE "</w:instrText>
       </w:r>
       <w:r>
-        <w:instrText xml:space="preserve">Exposición </w:instrText>
-      </w:r>
-      <w:proofErr w:type="spellStart"/>
-      <w:proofErr w:type="gramStart"/>
-      <w:r>
-        <w:instrText>detallada:Vista</w:instrText>
-      </w:r>
-      <w:proofErr w:type="spellEnd"/>
-      <w:proofErr w:type="gramEnd"/>
-      <w:r>
-        <w:instrText xml:space="preserve"> de un Usuario</w:instrText>
+        <w:instrText>Exposición detallada:Vista de un Usuario</w:instrText>
       </w:r>
       <w:r>
         <w:instrText xml:space="preserve">" \b \i </w:instrText>
@@ -3670,6 +3591,7 @@
           <w:noProof/>
           <w:lang w:eastAsia="es-ES"/>
         </w:rPr>
+        <w:lastRenderedPageBreak/>
         <w:drawing>
           <wp:inline distT="0" distB="0" distL="0" distR="0" wp14:anchorId="4CED89D9" wp14:editId="20024C07">
             <wp:extent cx="5400040" cy="3035935"/>
@@ -3725,7 +3647,6 @@
         <w:jc w:val="both"/>
       </w:pPr>
       <w:r>
-        <w:lastRenderedPageBreak/>
         <w:t>Siguiendo (</w:t>
       </w:r>
       <w:proofErr w:type="spellStart"/>
@@ -3743,15 +3664,8 @@
         <w:instrText xml:space="preserve"> XE "</w:instrText>
       </w:r>
       <w:r>
-        <w:instrText xml:space="preserve">Exposición </w:instrText>
-      </w:r>
-      <w:proofErr w:type="spellStart"/>
-      <w:proofErr w:type="gramStart"/>
-      <w:r>
-        <w:instrText>detallada:Siguiendo</w:instrText>
-      </w:r>
-      <w:proofErr w:type="spellEnd"/>
-      <w:proofErr w:type="gramEnd"/>
+        <w:instrText>Exposición detallada:Siguiendo</w:instrText>
+      </w:r>
       <w:r>
         <w:instrText xml:space="preserve">" \b \i </w:instrText>
       </w:r>
@@ -3848,17 +3762,7 @@
         <w:instrText xml:space="preserve"> XE "</w:instrText>
       </w:r>
       <w:r>
-        <w:instrText xml:space="preserve">Exposición </w:instrText>
-      </w:r>
-      <w:proofErr w:type="spellStart"/>
-      <w:proofErr w:type="gramStart"/>
-      <w:r>
-        <w:instrText>detallada:Mis</w:instrText>
-      </w:r>
-      <w:proofErr w:type="spellEnd"/>
-      <w:proofErr w:type="gramEnd"/>
-      <w:r>
-        <w:instrText xml:space="preserve"> Seguidores</w:instrText>
+        <w:instrText>Exposición detallada:Mis Seguidores</w:instrText>
       </w:r>
       <w:r>
         <w:instrText xml:space="preserve">" \b \i </w:instrText>
@@ -3876,6 +3780,7 @@
           <w:noProof/>
           <w:lang w:eastAsia="es-ES"/>
         </w:rPr>
+        <w:lastRenderedPageBreak/>
         <w:drawing>
           <wp:inline distT="0" distB="0" distL="0" distR="0" wp14:anchorId="39B36C02" wp14:editId="3AC3013C">
             <wp:extent cx="5400040" cy="3035935"/>
@@ -3946,7 +3851,6 @@
         <w:jc w:val="both"/>
       </w:pPr>
       <w:r>
-        <w:lastRenderedPageBreak/>
         <w:t>Edición de un libro (</w:t>
       </w:r>
       <w:proofErr w:type="spellStart"/>
@@ -3964,17 +3868,7 @@
         <w:instrText xml:space="preserve"> XE "</w:instrText>
       </w:r>
       <w:r>
-        <w:instrText xml:space="preserve">Exposición </w:instrText>
-      </w:r>
-      <w:proofErr w:type="spellStart"/>
-      <w:proofErr w:type="gramStart"/>
-      <w:r>
-        <w:instrText>detallada:Edición</w:instrText>
-      </w:r>
-      <w:proofErr w:type="spellEnd"/>
-      <w:proofErr w:type="gramEnd"/>
-      <w:r>
-        <w:instrText xml:space="preserve"> de un Libro</w:instrText>
+        <w:instrText>Exposición detallada:Edición de un Libro</w:instrText>
       </w:r>
       <w:r>
         <w:instrText xml:space="preserve">" \b \i </w:instrText>
@@ -4069,17 +3963,7 @@
         <w:instrText xml:space="preserve"> XE "</w:instrText>
       </w:r>
       <w:r>
-        <w:instrText xml:space="preserve">Exposición </w:instrText>
-      </w:r>
-      <w:proofErr w:type="spellStart"/>
-      <w:proofErr w:type="gramStart"/>
-      <w:r>
-        <w:instrText>detallada:Edición</w:instrText>
-      </w:r>
-      <w:proofErr w:type="spellEnd"/>
-      <w:proofErr w:type="gramEnd"/>
-      <w:r>
-        <w:instrText xml:space="preserve"> de un Capítulo</w:instrText>
+        <w:instrText>Exposición detallada:Edición de un Capítulo</w:instrText>
       </w:r>
       <w:r>
         <w:instrText xml:space="preserve">" \b \i </w:instrText>
@@ -4097,6 +3981,7 @@
           <w:noProof/>
           <w:lang w:eastAsia="es-ES"/>
         </w:rPr>
+        <w:lastRenderedPageBreak/>
         <w:drawing>
           <wp:inline distT="0" distB="0" distL="0" distR="0" wp14:anchorId="203B0C43" wp14:editId="17C9F06A">
             <wp:extent cx="5400040" cy="3035935"/>
@@ -4152,11 +4037,7 @@
       </w:r>
       <w:proofErr w:type="spellEnd"/>
       <w:r>
-        <w:t xml:space="preserve"> sobre Añadir Capitulo. Además, esta acción volverá a cargar una nueva plantilla para otro capítulo. El botón “He terminado” redirige al usuario a la visualización del Libro correspondiente pero no guarda ningún capitulo. Es decir, </w:t>
-      </w:r>
-      <w:r>
-        <w:lastRenderedPageBreak/>
-        <w:t xml:space="preserve">si el usuario escribe algo en el formulario y le da al botón, el capítulo no se guardará. Para ello debe </w:t>
+        <w:t xml:space="preserve"> sobre Añadir Capitulo. Además, esta acción volverá a cargar una nueva plantilla para otro capítulo. El botón “He terminado” redirige al usuario a la visualización del Libro correspondiente pero no guarda ningún capitulo. Es decir, si el usuario escribe algo en el formulario y le da al botón, el capítulo no se guardará. Para ello debe </w:t>
       </w:r>
       <w:proofErr w:type="spellStart"/>
       <w:r>
@@ -4194,17 +4075,7 @@
         <w:instrText xml:space="preserve"> XE "</w:instrText>
       </w:r>
       <w:r>
-        <w:instrText xml:space="preserve">Exposición </w:instrText>
-      </w:r>
-      <w:proofErr w:type="spellStart"/>
-      <w:proofErr w:type="gramStart"/>
-      <w:r>
-        <w:instrText>detallada:Edición</w:instrText>
-      </w:r>
-      <w:proofErr w:type="spellEnd"/>
-      <w:proofErr w:type="gramEnd"/>
-      <w:r>
-        <w:instrText xml:space="preserve"> de un Boceto</w:instrText>
+        <w:instrText>Exposición detallada:Edición de un Boceto</w:instrText>
       </w:r>
       <w:r>
         <w:instrText xml:space="preserve">" \b \i </w:instrText>
@@ -4600,6 +4471,7 @@
         <w:jc w:val="both"/>
       </w:pPr>
       <w:r>
+        <w:lastRenderedPageBreak/>
         <w:t>XAMPP:</w:t>
       </w:r>
       <w:r>
@@ -4609,15 +4481,8 @@
         <w:instrText xml:space="preserve"> XE "</w:instrText>
       </w:r>
       <w:r>
-        <w:instrText xml:space="preserve">Instrucciones de </w:instrText>
-      </w:r>
-      <w:proofErr w:type="spellStart"/>
-      <w:proofErr w:type="gramStart"/>
-      <w:r>
-        <w:instrText>Instalación:XAMPP</w:instrText>
-      </w:r>
-      <w:proofErr w:type="spellEnd"/>
-      <w:proofErr w:type="gramEnd"/>
+        <w:instrText>Instrucciones de Instalación:XAMPP</w:instrText>
+      </w:r>
       <w:r>
         <w:instrText xml:space="preserve">" \b \i </w:instrText>
       </w:r>
@@ -4688,36 +4553,99 @@
           <w:numId w:val="2"/>
         </w:numPr>
         <w:jc w:val="both"/>
-      </w:pPr>
-      <w:r>
-        <w:t xml:space="preserve">Abrir fichero </w:t>
-      </w:r>
-      <w:proofErr w:type="spellStart"/>
-      <w:r>
+        <w:rPr>
+          <w:lang w:val="en-US"/>
+        </w:rPr>
+      </w:pPr>
+      <w:proofErr w:type="spellStart"/>
+      <w:r>
+        <w:rPr>
+          <w:lang w:val="en-US"/>
+        </w:rPr>
+        <w:t>Abrir</w:t>
+      </w:r>
+      <w:proofErr w:type="spellEnd"/>
+      <w:r>
+        <w:rPr>
+          <w:lang w:val="en-US"/>
+        </w:rPr>
+        <w:t xml:space="preserve"> </w:t>
+      </w:r>
+      <w:proofErr w:type="spellStart"/>
+      <w:r>
+        <w:rPr>
+          <w:lang w:val="en-US"/>
+        </w:rPr>
+        <w:t>fichero</w:t>
+      </w:r>
+      <w:proofErr w:type="spellEnd"/>
+      <w:r>
+        <w:rPr>
+          <w:lang w:val="en-US"/>
+        </w:rPr>
+        <w:t xml:space="preserve"> </w:t>
+      </w:r>
+      <w:proofErr w:type="spellStart"/>
+      <w:r>
+        <w:rPr>
+          <w:lang w:val="en-US"/>
+        </w:rPr>
         <w:t>connection.php</w:t>
       </w:r>
       <w:proofErr w:type="spellEnd"/>
       <w:r>
-        <w:t xml:space="preserve"> ubicado en web/</w:t>
-      </w:r>
-      <w:proofErr w:type="spellStart"/>
-      <w:r>
+        <w:rPr>
+          <w:lang w:val="en-US"/>
+        </w:rPr>
+        <w:t xml:space="preserve"> </w:t>
+      </w:r>
+      <w:proofErr w:type="spellStart"/>
+      <w:r>
+        <w:rPr>
+          <w:lang w:val="en-US"/>
+        </w:rPr>
+        <w:t>ubicado</w:t>
+      </w:r>
+      <w:proofErr w:type="spellEnd"/>
+      <w:r>
+        <w:rPr>
+          <w:lang w:val="en-US"/>
+        </w:rPr>
+        <w:t xml:space="preserve"> </w:t>
+      </w:r>
+      <w:proofErr w:type="spellStart"/>
+      <w:r>
+        <w:rPr>
+          <w:lang w:val="en-US"/>
+        </w:rPr>
+        <w:t>en</w:t>
+      </w:r>
+      <w:proofErr w:type="spellEnd"/>
+      <w:r>
+        <w:rPr>
+          <w:lang w:val="en-US"/>
+        </w:rPr>
+        <w:t xml:space="preserve"> web/</w:t>
+      </w:r>
+      <w:proofErr w:type="spellStart"/>
+      <w:r>
+        <w:rPr>
+          <w:lang w:val="en-US"/>
+        </w:rPr>
         <w:t>php</w:t>
       </w:r>
       <w:proofErr w:type="spellEnd"/>
       <w:r>
-        <w:t>/</w:t>
-      </w:r>
-      <w:proofErr w:type="spellStart"/>
-      <w:r>
-        <w:t>config</w:t>
-      </w:r>
-      <w:proofErr w:type="spellEnd"/>
-      <w:r>
-        <w:t>/</w:t>
-      </w:r>
-      <w:proofErr w:type="spellStart"/>
-      <w:r>
+        <w:rPr>
+          <w:lang w:val="en-US"/>
+        </w:rPr>
+        <w:t>/config/</w:t>
+      </w:r>
+      <w:proofErr w:type="spellStart"/>
+      <w:r>
+        <w:rPr>
+          <w:lang w:val="en-US"/>
+        </w:rPr>
         <w:t>connection.php</w:t>
       </w:r>
       <w:proofErr w:type="spellEnd"/>
@@ -4862,17 +4790,7 @@
         <w:instrText xml:space="preserve"> XE "</w:instrText>
       </w:r>
       <w:r>
-        <w:instrText xml:space="preserve">Instrucciones de </w:instrText>
-      </w:r>
-      <w:proofErr w:type="spellStart"/>
-      <w:proofErr w:type="gramStart"/>
-      <w:r>
-        <w:instrText>Instalación:Servidor</w:instrText>
-      </w:r>
-      <w:proofErr w:type="spellEnd"/>
-      <w:proofErr w:type="gramEnd"/>
-      <w:r>
-        <w:instrText xml:space="preserve"> Web Apache</w:instrText>
+        <w:instrText>Instrucciones de Instalación:Servidor Web Apache</w:instrText>
       </w:r>
       <w:r>
         <w:instrText xml:space="preserve">" \b \i </w:instrText>
@@ -4978,36 +4896,99 @@
           <w:numId w:val="2"/>
         </w:numPr>
         <w:jc w:val="both"/>
-      </w:pPr>
-      <w:r>
-        <w:t xml:space="preserve">Abrir fichero </w:t>
-      </w:r>
-      <w:proofErr w:type="spellStart"/>
-      <w:r>
+        <w:rPr>
+          <w:lang w:val="en-US"/>
+        </w:rPr>
+      </w:pPr>
+      <w:proofErr w:type="spellStart"/>
+      <w:r>
+        <w:rPr>
+          <w:lang w:val="en-US"/>
+        </w:rPr>
+        <w:t>Abrir</w:t>
+      </w:r>
+      <w:proofErr w:type="spellEnd"/>
+      <w:r>
+        <w:rPr>
+          <w:lang w:val="en-US"/>
+        </w:rPr>
+        <w:t xml:space="preserve"> </w:t>
+      </w:r>
+      <w:proofErr w:type="spellStart"/>
+      <w:r>
+        <w:rPr>
+          <w:lang w:val="en-US"/>
+        </w:rPr>
+        <w:t>fichero</w:t>
+      </w:r>
+      <w:proofErr w:type="spellEnd"/>
+      <w:r>
+        <w:rPr>
+          <w:lang w:val="en-US"/>
+        </w:rPr>
+        <w:t xml:space="preserve"> </w:t>
+      </w:r>
+      <w:proofErr w:type="spellStart"/>
+      <w:r>
+        <w:rPr>
+          <w:lang w:val="en-US"/>
+        </w:rPr>
         <w:t>connection.php</w:t>
       </w:r>
       <w:proofErr w:type="spellEnd"/>
       <w:r>
-        <w:t xml:space="preserve"> ubicado en web/</w:t>
-      </w:r>
-      <w:proofErr w:type="spellStart"/>
-      <w:r>
+        <w:rPr>
+          <w:lang w:val="en-US"/>
+        </w:rPr>
+        <w:t xml:space="preserve"> </w:t>
+      </w:r>
+      <w:proofErr w:type="spellStart"/>
+      <w:r>
+        <w:rPr>
+          <w:lang w:val="en-US"/>
+        </w:rPr>
+        <w:t>ubicado</w:t>
+      </w:r>
+      <w:proofErr w:type="spellEnd"/>
+      <w:r>
+        <w:rPr>
+          <w:lang w:val="en-US"/>
+        </w:rPr>
+        <w:t xml:space="preserve"> </w:t>
+      </w:r>
+      <w:proofErr w:type="spellStart"/>
+      <w:r>
+        <w:rPr>
+          <w:lang w:val="en-US"/>
+        </w:rPr>
+        <w:t>en</w:t>
+      </w:r>
+      <w:proofErr w:type="spellEnd"/>
+      <w:r>
+        <w:rPr>
+          <w:lang w:val="en-US"/>
+        </w:rPr>
+        <w:t xml:space="preserve"> web/</w:t>
+      </w:r>
+      <w:proofErr w:type="spellStart"/>
+      <w:r>
+        <w:rPr>
+          <w:lang w:val="en-US"/>
+        </w:rPr>
         <w:t>php</w:t>
       </w:r>
       <w:proofErr w:type="spellEnd"/>
       <w:r>
-        <w:t>/</w:t>
-      </w:r>
-      <w:proofErr w:type="spellStart"/>
-      <w:r>
-        <w:t>config</w:t>
-      </w:r>
-      <w:proofErr w:type="spellEnd"/>
-      <w:r>
-        <w:t>/</w:t>
-      </w:r>
-      <w:proofErr w:type="spellStart"/>
-      <w:r>
+        <w:rPr>
+          <w:lang w:val="en-US"/>
+        </w:rPr>
+        <w:t>/config/</w:t>
+      </w:r>
+      <w:proofErr w:type="spellStart"/>
+      <w:r>
+        <w:rPr>
+          <w:lang w:val="en-US"/>
+        </w:rPr>
         <w:t>connection.php</w:t>
       </w:r>
       <w:proofErr w:type="spellEnd"/>
@@ -5022,7 +5003,6 @@
         <w:jc w:val="both"/>
       </w:pPr>
       <w:r>
-        <w:lastRenderedPageBreak/>
         <w:t xml:space="preserve">Editar los parámetros de conexión a la base de datos tales como </w:t>
       </w:r>
       <w:proofErr w:type="spellStart"/>
@@ -5102,6 +5082,242 @@
       </w:pPr>
       <w:r>
         <w:t>Acceder directamente al dominio web. En nuestro caso (paperdreams.esy.es).</w:t>
+      </w:r>
+    </w:p>
+    <w:p>
+      <w:pPr>
+        <w:jc w:val="both"/>
+      </w:pPr>
+    </w:p>
+    <w:p>
+      <w:pPr>
+        <w:jc w:val="both"/>
+      </w:pPr>
+    </w:p>
+    <w:p>
+      <w:pPr>
+        <w:pStyle w:val="Prrafodelista"/>
+        <w:numPr>
+          <w:ilvl w:val="0"/>
+          <w:numId w:val="1"/>
+        </w:numPr>
+        <w:jc w:val="both"/>
+        <w:rPr>
+          <w:sz w:val="32"/>
+        </w:rPr>
+      </w:pPr>
+      <w:r>
+        <w:rPr>
+          <w:sz w:val="32"/>
+        </w:rPr>
+        <w:t>Errores de validación y accesibilidad</w:t>
+      </w:r>
+    </w:p>
+    <w:p>
+      <w:pPr>
+        <w:jc w:val="both"/>
+      </w:pPr>
+    </w:p>
+    <w:p>
+      <w:pPr>
+        <w:jc w:val="both"/>
+      </w:pPr>
+      <w:r>
+        <w:t xml:space="preserve">Se ha realizado una validación de los ficheros </w:t>
+      </w:r>
+      <w:proofErr w:type="spellStart"/>
+      <w:r>
+        <w:t>html</w:t>
+      </w:r>
+      <w:proofErr w:type="spellEnd"/>
+      <w:r>
+        <w:t xml:space="preserve"> de la vista y de los </w:t>
+      </w:r>
+      <w:proofErr w:type="spellStart"/>
+      <w:r>
+        <w:t>css</w:t>
+      </w:r>
+      <w:proofErr w:type="spellEnd"/>
+      <w:r>
+        <w:t>. Producto de esta validación se han detectado varios errores, la mayoría solventados. No obstante, en dos de ellos no ha sido posible su resolución:</w:t>
+      </w:r>
+    </w:p>
+    <w:p>
+      <w:pPr>
+        <w:pStyle w:val="Prrafodelista"/>
+        <w:numPr>
+          <w:ilvl w:val="0"/>
+          <w:numId w:val="3"/>
+        </w:numPr>
+        <w:jc w:val="both"/>
+      </w:pPr>
+      <w:r>
+        <w:rPr>
+          <w:lang w:val="en-US"/>
+        </w:rPr>
+        <w:t>Error: The element a must not appear as a descendant of the button element.</w:t>
+      </w:r>
+      <w:r>
+        <w:rPr>
+          <w:lang w:val="en-US"/>
+        </w:rPr>
+        <w:t xml:space="preserve"> </w:t>
+      </w:r>
+      <w:r>
+        <w:t xml:space="preserve">Para solventar este error habría que añadir funciones </w:t>
+      </w:r>
+      <w:proofErr w:type="spellStart"/>
+      <w:r>
+        <w:t>javascript</w:t>
+      </w:r>
+      <w:proofErr w:type="spellEnd"/>
+      <w:r>
+        <w:t xml:space="preserve"> para cada uno de los botones del sitio web. </w:t>
+      </w:r>
+      <w:r>
+        <w:t>Dada la cantidad de botones y el tiempo restante, asumimos este fallo.</w:t>
+      </w:r>
+    </w:p>
+    <w:p>
+      <w:pPr>
+        <w:pStyle w:val="Prrafodelista"/>
+        <w:numPr>
+          <w:ilvl w:val="0"/>
+          <w:numId w:val="3"/>
+        </w:numPr>
+        <w:jc w:val="both"/>
+      </w:pPr>
+      <w:r>
+        <w:rPr>
+          <w:lang w:val="en-US"/>
+        </w:rPr>
+        <w:lastRenderedPageBreak/>
+        <w:t>Error: = in an unquoted attribute value. Probable causes: Attributes running together or a URL query string in an unquoted attribute value.</w:t>
+      </w:r>
+      <w:r>
+        <w:rPr>
+          <w:lang w:val="en-US"/>
+        </w:rPr>
+        <w:t xml:space="preserve"> </w:t>
+      </w:r>
+      <w:r>
+        <w:t>Este error consiste en el entrecomillado de valores literales. No obstante, dichos valores vienen dados por un elemento product</w:t>
+      </w:r>
+      <w:r>
+        <w:t>0</w:t>
+      </w:r>
+      <w:r>
+        <w:t xml:space="preserve"> de una consulta </w:t>
+      </w:r>
+      <w:proofErr w:type="spellStart"/>
+      <w:r>
+        <w:t>php</w:t>
+      </w:r>
+      <w:proofErr w:type="spellEnd"/>
+      <w:r>
+        <w:t xml:space="preserve">. </w:t>
+      </w:r>
+      <w:r>
+        <w:t>Hemos intentado resolverlo, pero no hemos encontrado la fórmula. Dado el poco tiempo restante, asumimos el fallo.</w:t>
+      </w:r>
+    </w:p>
+    <w:p>
+      <w:pPr>
+        <w:jc w:val="both"/>
+      </w:pPr>
+      <w:r>
+        <w:t xml:space="preserve">Asimismo, se ha realizado un test de accesibilidad de nivel AA según el referente WCAG2 a través de la página web </w:t>
+      </w:r>
+      <w:hyperlink r:id="rId34" w:history="1">
+        <w:r>
+          <w:rPr>
+            <w:rStyle w:val="Hipervnculo"/>
+          </w:rPr>
+          <w:t>www.tawdis.net</w:t>
+        </w:r>
+      </w:hyperlink>
+      <w:r>
+        <w:t>. Se han localizado cuatro errores y una advertencia.</w:t>
+      </w:r>
+    </w:p>
+    <w:p>
+      <w:pPr>
+        <w:jc w:val="both"/>
+      </w:pPr>
+      <w:r>
+        <w:t xml:space="preserve">De entre los errores hay dos referentes a páginas sin </w:t>
+      </w:r>
+      <w:proofErr w:type="spellStart"/>
+      <w:r>
+        <w:t>title</w:t>
+      </w:r>
+      <w:proofErr w:type="spellEnd"/>
+      <w:r>
+        <w:t xml:space="preserve"> y páginas sin </w:t>
+      </w:r>
+      <w:proofErr w:type="spellStart"/>
+      <w:r>
+        <w:t>lang</w:t>
+      </w:r>
+      <w:proofErr w:type="spellEnd"/>
+      <w:r>
+        <w:t xml:space="preserve"> especificados. Pese a nuestros intentos, no hemos encontrados dichas páginas entre las vistas por lo que hemos sido incapaces de resolverlo. Los otros dos errores son los siguientes:</w:t>
+      </w:r>
+    </w:p>
+    <w:p>
+      <w:pPr>
+        <w:pStyle w:val="Prrafodelista"/>
+        <w:numPr>
+          <w:ilvl w:val="0"/>
+          <w:numId w:val="4"/>
+        </w:numPr>
+        <w:jc w:val="both"/>
+      </w:pPr>
+      <w:r>
+        <w:t>Inexistencia de elemento h1</w:t>
+      </w:r>
+      <w:r>
+        <w:t xml:space="preserve">. Como decisión de diseño, consideramos las etiquetas h1, h2, h3, </w:t>
+      </w:r>
+      <w:proofErr w:type="spellStart"/>
+      <w:r>
+        <w:t>etc</w:t>
+      </w:r>
+      <w:proofErr w:type="spellEnd"/>
+      <w:r>
+        <w:t xml:space="preserve"> como elementos de estilo. Por esto, en vez de las etiquetas usamos las clases </w:t>
+      </w:r>
+      <w:proofErr w:type="spellStart"/>
+      <w:r>
+        <w:t>css</w:t>
+      </w:r>
+      <w:proofErr w:type="spellEnd"/>
+      <w:r>
+        <w:t xml:space="preserve"> de </w:t>
+      </w:r>
+      <w:proofErr w:type="spellStart"/>
+      <w:r>
+        <w:t>Bootstrap</w:t>
+      </w:r>
+      <w:proofErr w:type="spellEnd"/>
+      <w:r>
+        <w:t xml:space="preserve"> creadas para tal fin.</w:t>
+      </w:r>
+    </w:p>
+    <w:p>
+      <w:pPr>
+        <w:pStyle w:val="Prrafodelista"/>
+        <w:numPr>
+          <w:ilvl w:val="0"/>
+          <w:numId w:val="4"/>
+        </w:numPr>
+        <w:jc w:val="both"/>
+      </w:pPr>
+      <w:r>
+        <w:t>Página 'bien formada'</w:t>
+      </w:r>
+      <w:r>
+        <w:t>. Al no conseguir discernir el criterio de esta afirmación y, por tanto, la forma de resolverlo; asumimos el error.</w:t>
       </w:r>
     </w:p>
     <w:p>
@@ -5156,6 +5372,7 @@
         <w:docPartUnique/>
       </w:docPartObj>
     </w:sdtPr>
+    <w:sdtEndPr/>
     <w:sdtContent>
       <w:p>
         <w:pPr>
@@ -5175,7 +5392,7 @@
           <w:rPr>
             <w:noProof/>
           </w:rPr>
-          <w:t>1</w:t>
+          <w:t>2</w:t>
         </w:r>
         <w:r>
           <w:fldChar w:fldCharType="end"/>
@@ -5244,6 +5461,119 @@
 <file path=word/numbering.xml><?xml version="1.0" encoding="utf-8"?>
 <w:numbering xmlns:wpc="http://schemas.microsoft.com/office/word/2010/wordprocessingCanvas" xmlns:cx="http://schemas.microsoft.com/office/drawing/2014/chartex" xmlns:cx1="http://schemas.microsoft.com/office/drawing/2015/9/8/chartex" xmlns:cx2="http://schemas.microsoft.com/office/drawing/2015/10/21/chartex" xmlns:cx3="http://schemas.microsoft.com/office/drawing/2016/5/9/chartex" xmlns:cx4="http://schemas.microsoft.com/office/drawing/2016/5/10/chartex" xmlns:cx5="http://schemas.microsoft.com/office/drawing/2016/5/11/chartex" xmlns:mc="http://schemas.openxmlformats.org/markup-compatibility/2006" xmlns:o="urn:schemas-microsoft-com:office:office" xmlns:r="http://schemas.openxmlformats.org/officeDocument/2006/relationships" xmlns:m="http://schemas.openxmlformats.org/officeDocument/2006/math" xmlns:v="urn:schemas-microsoft-com:vml" xmlns:wp14="http://schemas.microsoft.com/office/word/2010/wordprocessingDrawing" xmlns:wp="http://schemas.openxmlformats.org/drawingml/2006/wordprocessingDrawing" xmlns:w10="urn:schemas-microsoft-com:office:word" xmlns:w="http://schemas.openxmlformats.org/wordprocessingml/2006/main" xmlns:w14="http://schemas.microsoft.com/office/word/2010/wordml" xmlns:w15="http://schemas.microsoft.com/office/word/2012/wordml" xmlns:w16se="http://schemas.microsoft.com/office/word/2015/wordml/symex" xmlns:wpg="http://schemas.microsoft.com/office/word/2010/wordprocessingGroup" xmlns:wpi="http://schemas.microsoft.com/office/word/2010/wordprocessingInk" xmlns:wne="http://schemas.microsoft.com/office/word/2006/wordml" xmlns:wps="http://schemas.microsoft.com/office/word/2010/wordprocessingShape" mc:Ignorable="w14 w15 w16se wp14">
   <w:abstractNum w:abstractNumId="0" w15:restartNumberingAfterBreak="0">
+    <w:nsid w:val="074D4139"/>
+    <w:multiLevelType w:val="hybridMultilevel"/>
+    <w:tmpl w:val="D5E2FB42"/>
+    <w:lvl w:ilvl="0" w:tplc="0C0A0001">
+      <w:start w:val="1"/>
+      <w:numFmt w:val="bullet"/>
+      <w:lvlText w:val=""/>
+      <w:lvlJc w:val="left"/>
+      <w:pPr>
+        <w:ind w:left="720" w:hanging="360"/>
+      </w:pPr>
+      <w:rPr>
+        <w:rFonts w:ascii="Symbol" w:hAnsi="Symbol" w:hint="default"/>
+      </w:rPr>
+    </w:lvl>
+    <w:lvl w:ilvl="1" w:tplc="0C0A0003" w:tentative="1">
+      <w:start w:val="1"/>
+      <w:numFmt w:val="bullet"/>
+      <w:lvlText w:val="o"/>
+      <w:lvlJc w:val="left"/>
+      <w:pPr>
+        <w:ind w:left="1440" w:hanging="360"/>
+      </w:pPr>
+      <w:rPr>
+        <w:rFonts w:ascii="Courier New" w:hAnsi="Courier New" w:cs="Courier New" w:hint="default"/>
+      </w:rPr>
+    </w:lvl>
+    <w:lvl w:ilvl="2" w:tplc="0C0A0005" w:tentative="1">
+      <w:start w:val="1"/>
+      <w:numFmt w:val="bullet"/>
+      <w:lvlText w:val=""/>
+      <w:lvlJc w:val="left"/>
+      <w:pPr>
+        <w:ind w:left="2160" w:hanging="360"/>
+      </w:pPr>
+      <w:rPr>
+        <w:rFonts w:ascii="Wingdings" w:hAnsi="Wingdings" w:hint="default"/>
+      </w:rPr>
+    </w:lvl>
+    <w:lvl w:ilvl="3" w:tplc="0C0A0001" w:tentative="1">
+      <w:start w:val="1"/>
+      <w:numFmt w:val="bullet"/>
+      <w:lvlText w:val=""/>
+      <w:lvlJc w:val="left"/>
+      <w:pPr>
+        <w:ind w:left="2880" w:hanging="360"/>
+      </w:pPr>
+      <w:rPr>
+        <w:rFonts w:ascii="Symbol" w:hAnsi="Symbol" w:hint="default"/>
+      </w:rPr>
+    </w:lvl>
+    <w:lvl w:ilvl="4" w:tplc="0C0A0003" w:tentative="1">
+      <w:start w:val="1"/>
+      <w:numFmt w:val="bullet"/>
+      <w:lvlText w:val="o"/>
+      <w:lvlJc w:val="left"/>
+      <w:pPr>
+        <w:ind w:left="3600" w:hanging="360"/>
+      </w:pPr>
+      <w:rPr>
+        <w:rFonts w:ascii="Courier New" w:hAnsi="Courier New" w:cs="Courier New" w:hint="default"/>
+      </w:rPr>
+    </w:lvl>
+    <w:lvl w:ilvl="5" w:tplc="0C0A0005" w:tentative="1">
+      <w:start w:val="1"/>
+      <w:numFmt w:val="bullet"/>
+      <w:lvlText w:val=""/>
+      <w:lvlJc w:val="left"/>
+      <w:pPr>
+        <w:ind w:left="4320" w:hanging="360"/>
+      </w:pPr>
+      <w:rPr>
+        <w:rFonts w:ascii="Wingdings" w:hAnsi="Wingdings" w:hint="default"/>
+      </w:rPr>
+    </w:lvl>
+    <w:lvl w:ilvl="6" w:tplc="0C0A0001" w:tentative="1">
+      <w:start w:val="1"/>
+      <w:numFmt w:val="bullet"/>
+      <w:lvlText w:val=""/>
+      <w:lvlJc w:val="left"/>
+      <w:pPr>
+        <w:ind w:left="5040" w:hanging="360"/>
+      </w:pPr>
+      <w:rPr>
+        <w:rFonts w:ascii="Symbol" w:hAnsi="Symbol" w:hint="default"/>
+      </w:rPr>
+    </w:lvl>
+    <w:lvl w:ilvl="7" w:tplc="0C0A0003" w:tentative="1">
+      <w:start w:val="1"/>
+      <w:numFmt w:val="bullet"/>
+      <w:lvlText w:val="o"/>
+      <w:lvlJc w:val="left"/>
+      <w:pPr>
+        <w:ind w:left="5760" w:hanging="360"/>
+      </w:pPr>
+      <w:rPr>
+        <w:rFonts w:ascii="Courier New" w:hAnsi="Courier New" w:cs="Courier New" w:hint="default"/>
+      </w:rPr>
+    </w:lvl>
+    <w:lvl w:ilvl="8" w:tplc="0C0A0005" w:tentative="1">
+      <w:start w:val="1"/>
+      <w:numFmt w:val="bullet"/>
+      <w:lvlText w:val=""/>
+      <w:lvlJc w:val="left"/>
+      <w:pPr>
+        <w:ind w:left="6480" w:hanging="360"/>
+      </w:pPr>
+      <w:rPr>
+        <w:rFonts w:ascii="Wingdings" w:hAnsi="Wingdings" w:hint="default"/>
+      </w:rPr>
+    </w:lvl>
+  </w:abstractNum>
+  <w:abstractNum w:abstractNumId="1" w15:restartNumberingAfterBreak="0">
     <w:nsid w:val="29782E1C"/>
     <w:multiLevelType w:val="hybridMultilevel"/>
     <w:tmpl w:val="110410B0"/>
@@ -5356,7 +5686,120 @@
       </w:rPr>
     </w:lvl>
   </w:abstractNum>
-  <w:abstractNum w:abstractNumId="1" w15:restartNumberingAfterBreak="0">
+  <w:abstractNum w:abstractNumId="2" w15:restartNumberingAfterBreak="0">
+    <w:nsid w:val="410342B9"/>
+    <w:multiLevelType w:val="hybridMultilevel"/>
+    <w:tmpl w:val="F9327B4A"/>
+    <w:lvl w:ilvl="0" w:tplc="0C0A0001">
+      <w:start w:val="1"/>
+      <w:numFmt w:val="bullet"/>
+      <w:lvlText w:val=""/>
+      <w:lvlJc w:val="left"/>
+      <w:pPr>
+        <w:ind w:left="720" w:hanging="360"/>
+      </w:pPr>
+      <w:rPr>
+        <w:rFonts w:ascii="Symbol" w:hAnsi="Symbol" w:hint="default"/>
+      </w:rPr>
+    </w:lvl>
+    <w:lvl w:ilvl="1" w:tplc="0C0A0003" w:tentative="1">
+      <w:start w:val="1"/>
+      <w:numFmt w:val="bullet"/>
+      <w:lvlText w:val="o"/>
+      <w:lvlJc w:val="left"/>
+      <w:pPr>
+        <w:ind w:left="1440" w:hanging="360"/>
+      </w:pPr>
+      <w:rPr>
+        <w:rFonts w:ascii="Courier New" w:hAnsi="Courier New" w:cs="Courier New" w:hint="default"/>
+      </w:rPr>
+    </w:lvl>
+    <w:lvl w:ilvl="2" w:tplc="0C0A0005" w:tentative="1">
+      <w:start w:val="1"/>
+      <w:numFmt w:val="bullet"/>
+      <w:lvlText w:val=""/>
+      <w:lvlJc w:val="left"/>
+      <w:pPr>
+        <w:ind w:left="2160" w:hanging="360"/>
+      </w:pPr>
+      <w:rPr>
+        <w:rFonts w:ascii="Wingdings" w:hAnsi="Wingdings" w:hint="default"/>
+      </w:rPr>
+    </w:lvl>
+    <w:lvl w:ilvl="3" w:tplc="0C0A0001" w:tentative="1">
+      <w:start w:val="1"/>
+      <w:numFmt w:val="bullet"/>
+      <w:lvlText w:val=""/>
+      <w:lvlJc w:val="left"/>
+      <w:pPr>
+        <w:ind w:left="2880" w:hanging="360"/>
+      </w:pPr>
+      <w:rPr>
+        <w:rFonts w:ascii="Symbol" w:hAnsi="Symbol" w:hint="default"/>
+      </w:rPr>
+    </w:lvl>
+    <w:lvl w:ilvl="4" w:tplc="0C0A0003" w:tentative="1">
+      <w:start w:val="1"/>
+      <w:numFmt w:val="bullet"/>
+      <w:lvlText w:val="o"/>
+      <w:lvlJc w:val="left"/>
+      <w:pPr>
+        <w:ind w:left="3600" w:hanging="360"/>
+      </w:pPr>
+      <w:rPr>
+        <w:rFonts w:ascii="Courier New" w:hAnsi="Courier New" w:cs="Courier New" w:hint="default"/>
+      </w:rPr>
+    </w:lvl>
+    <w:lvl w:ilvl="5" w:tplc="0C0A0005" w:tentative="1">
+      <w:start w:val="1"/>
+      <w:numFmt w:val="bullet"/>
+      <w:lvlText w:val=""/>
+      <w:lvlJc w:val="left"/>
+      <w:pPr>
+        <w:ind w:left="4320" w:hanging="360"/>
+      </w:pPr>
+      <w:rPr>
+        <w:rFonts w:ascii="Wingdings" w:hAnsi="Wingdings" w:hint="default"/>
+      </w:rPr>
+    </w:lvl>
+    <w:lvl w:ilvl="6" w:tplc="0C0A0001" w:tentative="1">
+      <w:start w:val="1"/>
+      <w:numFmt w:val="bullet"/>
+      <w:lvlText w:val=""/>
+      <w:lvlJc w:val="left"/>
+      <w:pPr>
+        <w:ind w:left="5040" w:hanging="360"/>
+      </w:pPr>
+      <w:rPr>
+        <w:rFonts w:ascii="Symbol" w:hAnsi="Symbol" w:hint="default"/>
+      </w:rPr>
+    </w:lvl>
+    <w:lvl w:ilvl="7" w:tplc="0C0A0003" w:tentative="1">
+      <w:start w:val="1"/>
+      <w:numFmt w:val="bullet"/>
+      <w:lvlText w:val="o"/>
+      <w:lvlJc w:val="left"/>
+      <w:pPr>
+        <w:ind w:left="5760" w:hanging="360"/>
+      </w:pPr>
+      <w:rPr>
+        <w:rFonts w:ascii="Courier New" w:hAnsi="Courier New" w:cs="Courier New" w:hint="default"/>
+      </w:rPr>
+    </w:lvl>
+    <w:lvl w:ilvl="8" w:tplc="0C0A0005" w:tentative="1">
+      <w:start w:val="1"/>
+      <w:numFmt w:val="bullet"/>
+      <w:lvlText w:val=""/>
+      <w:lvlJc w:val="left"/>
+      <w:pPr>
+        <w:ind w:left="6480" w:hanging="360"/>
+      </w:pPr>
+      <w:rPr>
+        <w:rFonts w:ascii="Wingdings" w:hAnsi="Wingdings" w:hint="default"/>
+      </w:rPr>
+    </w:lvl>
+  </w:abstractNum>
+  <w:abstractNum w:abstractNumId="3" w15:restartNumberingAfterBreak="0">
     <w:nsid w:val="42876DF6"/>
     <w:multiLevelType w:val="hybridMultilevel"/>
     <w:tmpl w:val="84A41CAC"/>
@@ -5446,10 +5889,16 @@
     </w:lvl>
   </w:abstractNum>
   <w:num w:numId="1">
+    <w:abstractNumId w:val="3"/>
+  </w:num>
+  <w:num w:numId="2">
     <w:abstractNumId w:val="1"/>
   </w:num>
-  <w:num w:numId="2">
+  <w:num w:numId="3">
     <w:abstractNumId w:val="0"/>
+  </w:num>
+  <w:num w:numId="4">
+    <w:abstractNumId w:val="2"/>
   </w:num>
 </w:numbering>
 </file>
@@ -6135,6 +6584,7 @@
   <w:rsids>
     <w:rsidRoot w:val="0058460D"/>
     <w:rsid w:val="0058460D"/>
+    <w:rsid w:val="00636955"/>
   </w:rsids>
   <m:mathPr>
     <m:mathFont m:val="Cambria Math"/>
@@ -6922,7 +7372,7 @@
 </file>
 
 <file path=customXml/itemProps2.xml><?xml version="1.0" encoding="utf-8"?>
-<ds:datastoreItem xmlns:ds="http://schemas.openxmlformats.org/officeDocument/2006/customXml" ds:itemID="{B6391278-3199-4B66-A676-44210D9BB3D3}">
+<ds:datastoreItem xmlns:ds="http://schemas.openxmlformats.org/officeDocument/2006/customXml" ds:itemID="{337E9273-989F-4FC7-BD5A-095AB3CD466A}">
   <ds:schemaRefs>
     <ds:schemaRef ds:uri="http://schemas.openxmlformats.org/officeDocument/2006/bibliography"/>
   </ds:schemaRefs>

</xml_diff>